<commit_message>
Trying to add the PDFs, hoping it doesn't fuck everything up again
</commit_message>
<xml_diff>
--- a/Lab Book.docx
+++ b/Lab Book.docx
@@ -766,9 +766,9 @@
             <o:lock v:ext="edit" aspectratio="t"/>
           </v:shapetype>
           <v:shape id="_x0000_i1025" type="#_x0000_t75" style="width:450.75pt;height:68.25pt" o:ole="">
-            <v:imagedata r:id="rId5" o:title=""/>
+            <v:imagedata r:id="rId6" o:title=""/>
           </v:shape>
-          <o:OLEObject Type="Embed" ProgID="Visio.Drawing.15" ShapeID="_x0000_i1025" DrawAspect="Content" ObjectID="_1546876388" r:id="rId6"/>
+          <o:OLEObject Type="Embed" ProgID="Visio.Drawing.15" ShapeID="_x0000_i1025" DrawAspect="Content" ObjectID="_1546889340" r:id="rId7"/>
         </w:object>
       </w:r>
     </w:p>
@@ -827,7 +827,7 @@
                     </pic:cNvPicPr>
                   </pic:nvPicPr>
                   <pic:blipFill>
-                    <a:blip r:embed="rId7">
+                    <a:blip r:embed="rId8">
                       <a:extLst>
                         <a:ext uri="{28A0092B-C50C-407E-A947-70E740481C1C}">
                           <a14:useLocalDpi xmlns:a14="http://schemas.microsoft.com/office/drawing/2010/main" val="0"/>
@@ -914,25 +914,7 @@
           <w:sz w:val="20"/>
           <w:szCs w:val="20"/>
         </w:rPr>
-        <w:t>// hint: output</w:t>
-      </w:r>
-      <w:r>
-        <w:rPr>
-          <w:rFonts w:ascii="Consolas" w:hAnsi="Consolas" w:cs="Consolas"/>
-          <w:color w:val="3F7F5F"/>
-          <w:sz w:val="20"/>
-          <w:szCs w:val="20"/>
-        </w:rPr>
-        <w:t xml:space="preserve"> </w:t>
-      </w:r>
-      <w:r>
-        <w:rPr>
-          <w:rFonts w:ascii="Consolas" w:hAnsi="Consolas" w:cs="Consolas"/>
-          <w:color w:val="3F7F5F"/>
-          <w:sz w:val="20"/>
-          <w:szCs w:val="20"/>
-        </w:rPr>
-        <w:t>list elements as single integers</w:t>
+        <w:t>// hint: output list elements as single integers</w:t>
       </w:r>
     </w:p>
     <w:p>
@@ -1377,8 +1359,6 @@
           <w:szCs w:val="24"/>
         </w:rPr>
       </w:pPr>
-      <w:bookmarkStart w:id="0" w:name="_GoBack"/>
-      <w:bookmarkEnd w:id="0"/>
       <w:proofErr w:type="spellStart"/>
       <w:r>
         <w:rPr>
@@ -1505,6 +1485,14 @@
       </w:r>
     </w:p>
     <w:p>
+      <w:pPr>
+        <w:rPr>
+          <w:rFonts w:ascii="Consolas" w:hAnsi="Consolas" w:cs="Consolas"/>
+          <w:color w:val="000000"/>
+          <w:sz w:val="20"/>
+          <w:szCs w:val="20"/>
+        </w:rPr>
+      </w:pPr>
       <w:r>
         <w:rPr>
           <w:rFonts w:ascii="Consolas" w:hAnsi="Consolas" w:cs="Consolas"/>
@@ -1555,6 +1543,103 @@
       </w:r>
       <w:proofErr w:type="gramEnd"/>
     </w:p>
+    <w:p>
+      <w:pPr>
+        <w:rPr>
+          <w:rFonts w:ascii="Consolas" w:hAnsi="Consolas" w:cs="Consolas"/>
+          <w:color w:val="000000"/>
+          <w:sz w:val="20"/>
+          <w:szCs w:val="20"/>
+        </w:rPr>
+      </w:pPr>
+    </w:p>
+    <w:p>
+      <w:pPr>
+        <w:rPr>
+          <w:rFonts w:ascii="Consolas" w:hAnsi="Consolas" w:cs="Consolas"/>
+          <w:color w:val="000000"/>
+          <w:sz w:val="20"/>
+          <w:szCs w:val="20"/>
+        </w:rPr>
+      </w:pPr>
+      <w:r>
+        <w:rPr>
+          <w:rFonts w:ascii="Consolas" w:hAnsi="Consolas" w:cs="Consolas"/>
+          <w:color w:val="000000"/>
+          <w:sz w:val="20"/>
+          <w:szCs w:val="20"/>
+        </w:rPr>
+        <w:t>Questions:</w:t>
+      </w:r>
+    </w:p>
+    <w:p>
+      <w:r>
+        <w:t xml:space="preserve">What change is required to output objects containing six integers? </w:t>
+      </w:r>
+    </w:p>
+    <w:p>
+      <w:r>
+        <w:t xml:space="preserve"> </w:t>
+      </w:r>
+      <w:r>
+        <w:rPr>
+          <w:color w:val="FF0000"/>
+        </w:rPr>
+        <w:t>Change the for loop in ‘</w:t>
+      </w:r>
+      <w:proofErr w:type="spellStart"/>
+      <w:r>
+        <w:rPr>
+          <w:color w:val="FF0000"/>
+        </w:rPr>
+        <w:t>CreateSetsOfEight.groovy</w:t>
+      </w:r>
+      <w:proofErr w:type="spellEnd"/>
+      <w:r>
+        <w:rPr>
+          <w:color w:val="FF0000"/>
+        </w:rPr>
+        <w:t>’ from 0</w:t>
+      </w:r>
+      <w:proofErr w:type="gramStart"/>
+      <w:r>
+        <w:rPr>
+          <w:color w:val="FF0000"/>
+        </w:rPr>
+        <w:t>..7</w:t>
+      </w:r>
+      <w:proofErr w:type="gramEnd"/>
+      <w:r>
+        <w:rPr>
+          <w:color w:val="FF0000"/>
+        </w:rPr>
+        <w:t xml:space="preserve"> to 0..5</w:t>
+      </w:r>
+      <w:r>
+        <w:br/>
+        <w:t>How could you parameterise this in the system to output objects that contain any number of integers (e.g. 2, 4, 8, 12)?</w:t>
+      </w:r>
+    </w:p>
+    <w:p>
+      <w:bookmarkStart w:id="0" w:name="_GoBack"/>
+      <w:bookmarkEnd w:id="0"/>
+      <w:r>
+        <w:br/>
+        <w:t>What happens if the number of integers required in the o</w:t>
+      </w:r>
+      <w:r>
+        <w:t xml:space="preserve">utput stream is not a factor of </w:t>
+      </w:r>
+      <w:r>
+        <w:t>the total number of integers in the input stream (e.g. 5 or 7</w:t>
+      </w:r>
+      <w:proofErr w:type="gramStart"/>
+      <w:r>
+        <w:t>) ?</w:t>
+      </w:r>
+      <w:proofErr w:type="gramEnd"/>
+    </w:p>
+    <w:p/>
     <w:sectPr>
       <w:pgSz w:w="11906" w:h="16838"/>
       <w:pgMar w:top="1440" w:right="1440" w:bottom="1440" w:left="1440" w:header="708" w:footer="708" w:gutter="0"/>
@@ -1563,6 +1648,152 @@
     </w:sectPr>
   </w:body>
 </w:document>
+</file>
+
+<file path=word/numbering.xml><?xml version="1.0" encoding="utf-8"?>
+<w:numbering xmlns:wpc="http://schemas.microsoft.com/office/word/2010/wordprocessingCanvas" xmlns:mc="http://schemas.openxmlformats.org/markup-compatibility/2006" xmlns:o="urn:schemas-microsoft-com:office:office" xmlns:r="http://schemas.openxmlformats.org/officeDocument/2006/relationships" xmlns:m="http://schemas.openxmlformats.org/officeDocument/2006/math" xmlns:v="urn:schemas-microsoft-com:vml" xmlns:wp14="http://schemas.microsoft.com/office/word/2010/wordprocessingDrawing" xmlns:wp="http://schemas.openxmlformats.org/drawingml/2006/wordprocessingDrawing" xmlns:w10="urn:schemas-microsoft-com:office:word" xmlns:w="http://schemas.openxmlformats.org/wordprocessingml/2006/main" xmlns:w14="http://schemas.microsoft.com/office/word/2010/wordml" xmlns:wpg="http://schemas.microsoft.com/office/word/2010/wordprocessingGroup" xmlns:wpi="http://schemas.microsoft.com/office/word/2010/wordprocessingInk" xmlns:wne="http://schemas.microsoft.com/office/word/2006/wordml" xmlns:wps="http://schemas.microsoft.com/office/word/2010/wordprocessingShape" mc:Ignorable="w14 wp14">
+  <w:abstractNum w:abstractNumId="0">
+    <w:nsid w:val="38A6694C"/>
+    <w:multiLevelType w:val="multilevel"/>
+    <w:tmpl w:val="593CAFAA"/>
+    <w:lvl w:ilvl="0">
+      <w:start w:val="1"/>
+      <w:numFmt w:val="decimal"/>
+      <w:pStyle w:val="Exercise"/>
+      <w:lvlText w:val="%1."/>
+      <w:lvlJc w:val="left"/>
+      <w:pPr>
+        <w:ind w:left="720" w:hanging="360"/>
+      </w:pPr>
+    </w:lvl>
+    <w:lvl w:ilvl="1">
+      <w:start w:val="1"/>
+      <w:numFmt w:val="decimal"/>
+      <w:lvlText w:val="%1.%2"/>
+      <w:lvlJc w:val="left"/>
+      <w:pPr>
+        <w:tabs>
+          <w:tab w:val="num" w:pos="936"/>
+        </w:tabs>
+        <w:ind w:left="936" w:hanging="576"/>
+      </w:pPr>
+    </w:lvl>
+    <w:lvl w:ilvl="2">
+      <w:start w:val="1"/>
+      <w:numFmt w:val="decimal"/>
+      <w:lvlText w:val="%1.%2.%3"/>
+      <w:lvlJc w:val="left"/>
+      <w:pPr>
+        <w:tabs>
+          <w:tab w:val="num" w:pos="1080"/>
+        </w:tabs>
+        <w:ind w:left="1080" w:hanging="720"/>
+      </w:pPr>
+    </w:lvl>
+    <w:lvl w:ilvl="3">
+      <w:start w:val="1"/>
+      <w:numFmt w:val="decimal"/>
+      <w:lvlText w:val="%1.%2.%3.%4"/>
+      <w:lvlJc w:val="left"/>
+      <w:pPr>
+        <w:tabs>
+          <w:tab w:val="num" w:pos="1224"/>
+        </w:tabs>
+        <w:ind w:left="1224" w:hanging="864"/>
+      </w:pPr>
+    </w:lvl>
+    <w:lvl w:ilvl="4">
+      <w:start w:val="1"/>
+      <w:numFmt w:val="decimal"/>
+      <w:lvlText w:val="%1.%2.%3.%4.%5"/>
+      <w:lvlJc w:val="left"/>
+      <w:pPr>
+        <w:tabs>
+          <w:tab w:val="num" w:pos="1368"/>
+        </w:tabs>
+        <w:ind w:left="1368" w:hanging="1008"/>
+      </w:pPr>
+    </w:lvl>
+    <w:lvl w:ilvl="5">
+      <w:start w:val="1"/>
+      <w:numFmt w:val="decimal"/>
+      <w:lvlText w:val="%1.%2.%3.%4.%5.%6"/>
+      <w:lvlJc w:val="left"/>
+      <w:pPr>
+        <w:tabs>
+          <w:tab w:val="num" w:pos="1512"/>
+        </w:tabs>
+        <w:ind w:left="1512" w:hanging="1152"/>
+      </w:pPr>
+    </w:lvl>
+    <w:lvl w:ilvl="6">
+      <w:start w:val="1"/>
+      <w:numFmt w:val="decimal"/>
+      <w:lvlText w:val="%1.%2.%3.%4.%5.%6.%7"/>
+      <w:lvlJc w:val="left"/>
+      <w:pPr>
+        <w:tabs>
+          <w:tab w:val="num" w:pos="1656"/>
+        </w:tabs>
+        <w:ind w:left="1656" w:hanging="1296"/>
+      </w:pPr>
+    </w:lvl>
+    <w:lvl w:ilvl="7">
+      <w:start w:val="1"/>
+      <w:numFmt w:val="decimal"/>
+      <w:lvlText w:val="%1.%2.%3.%4.%5.%6.%7.%8"/>
+      <w:lvlJc w:val="left"/>
+      <w:pPr>
+        <w:tabs>
+          <w:tab w:val="num" w:pos="1800"/>
+        </w:tabs>
+        <w:ind w:left="1800" w:hanging="1440"/>
+      </w:pPr>
+    </w:lvl>
+    <w:lvl w:ilvl="8">
+      <w:start w:val="1"/>
+      <w:numFmt w:val="decimal"/>
+      <w:lvlText w:val="%1.%2.%3.%4.%5.%6.%7.%8.%9"/>
+      <w:lvlJc w:val="left"/>
+      <w:pPr>
+        <w:tabs>
+          <w:tab w:val="num" w:pos="1944"/>
+        </w:tabs>
+        <w:ind w:left="1944" w:hanging="1584"/>
+      </w:pPr>
+    </w:lvl>
+  </w:abstractNum>
+  <w:num w:numId="1">
+    <w:abstractNumId w:val="0"/>
+    <w:lvlOverride w:ilvl="0">
+      <w:startOverride w:val="1"/>
+    </w:lvlOverride>
+    <w:lvlOverride w:ilvl="1">
+      <w:startOverride w:val="1"/>
+    </w:lvlOverride>
+    <w:lvlOverride w:ilvl="2">
+      <w:startOverride w:val="1"/>
+    </w:lvlOverride>
+    <w:lvlOverride w:ilvl="3">
+      <w:startOverride w:val="1"/>
+    </w:lvlOverride>
+    <w:lvlOverride w:ilvl="4">
+      <w:startOverride w:val="1"/>
+    </w:lvlOverride>
+    <w:lvlOverride w:ilvl="5">
+      <w:startOverride w:val="1"/>
+    </w:lvlOverride>
+    <w:lvlOverride w:ilvl="6">
+      <w:startOverride w:val="1"/>
+    </w:lvlOverride>
+    <w:lvlOverride w:ilvl="7">
+      <w:startOverride w:val="1"/>
+    </w:lvlOverride>
+    <w:lvlOverride w:ilvl="8">
+      <w:startOverride w:val="1"/>
+    </w:lvlOverride>
+  </w:num>
+</w:numbering>
 </file>
 
 <file path=word/styles.xml><?xml version="1.0" encoding="utf-8"?>
@@ -1782,6 +2013,25 @@
       <w:szCs w:val="16"/>
     </w:rPr>
   </w:style>
+  <w:style w:type="paragraph" w:customStyle="1" w:styleId="Exercise">
+    <w:name w:val="Exercise"/>
+    <w:basedOn w:val="Normal"/>
+    <w:rsid w:val="004C5E45"/>
+    <w:pPr>
+      <w:numPr>
+        <w:numId w:val="1"/>
+      </w:numPr>
+      <w:spacing w:after="240" w:line="240" w:lineRule="auto"/>
+      <w:jc w:val="both"/>
+      <w:outlineLvl w:val="0"/>
+    </w:pPr>
+    <w:rPr>
+      <w:rFonts w:ascii="Times New Roman" w:eastAsia="Times New Roman" w:hAnsi="Times New Roman" w:cs="Times New Roman"/>
+      <w:sz w:val="24"/>
+      <w:szCs w:val="24"/>
+      <w:lang w:eastAsia="en-GB"/>
+    </w:rPr>
+  </w:style>
 </w:styles>
 </file>
 
@@ -2000,6 +2250,25 @@
       <w:rFonts w:ascii="Tahoma" w:hAnsi="Tahoma" w:cs="Tahoma"/>
       <w:sz w:val="16"/>
       <w:szCs w:val="16"/>
+    </w:rPr>
+  </w:style>
+  <w:style w:type="paragraph" w:customStyle="1" w:styleId="Exercise">
+    <w:name w:val="Exercise"/>
+    <w:basedOn w:val="Normal"/>
+    <w:rsid w:val="004C5E45"/>
+    <w:pPr>
+      <w:numPr>
+        <w:numId w:val="1"/>
+      </w:numPr>
+      <w:spacing w:after="240" w:line="240" w:lineRule="auto"/>
+      <w:jc w:val="both"/>
+      <w:outlineLvl w:val="0"/>
+    </w:pPr>
+    <w:rPr>
+      <w:rFonts w:ascii="Times New Roman" w:eastAsia="Times New Roman" w:hAnsi="Times New Roman" w:cs="Times New Roman"/>
+      <w:sz w:val="24"/>
+      <w:szCs w:val="24"/>
+      <w:lang w:eastAsia="en-GB"/>
     </w:rPr>
   </w:style>
 </w:styles>
@@ -2260,7 +2529,7 @@
   <a:extraClrSchemeLst/>
   <a:extLst>
     <a:ext uri="{05A4C25C-085E-4340-85A3-A5531E510DB2}">
-      <thm15:themeFamily xmlns:thm15="http://schemas.microsoft.com/office/thememl/2012/main" xmlns="" name="Office Theme" id="{62F939B6-93AF-4DB8-9C6B-D6C7DFDC589F}" vid="{4A3C46E8-61CC-4603-A589-7422A47A8E4A}"/>
+      <thm15:themeFamily xmlns="" xmlns:thm15="http://schemas.microsoft.com/office/thememl/2012/main" name="Office Theme" id="{62F939B6-93AF-4DB8-9C6B-D6C7DFDC589F}" vid="{4A3C46E8-61CC-4603-A589-7422A47A8E4A}"/>
     </a:ext>
   </a:extLst>
 </a:theme>

</xml_diff>

<commit_message>
FUCK THE HERTZ HAHAHAAHHAHAA
SO FAKEEN EEEEEZY M8.

Done up to 5
</commit_message>
<xml_diff>
--- a/Lab Book.docx
+++ b/Lab Book.docx
@@ -788,7 +788,7 @@
           <v:shape id="_x0000_i1025" type="#_x0000_t75" style="width:450.75pt;height:73.5pt" o:ole="">
             <v:imagedata r:id="rId6" o:title=""/>
           </v:shape>
-          <o:OLEObject Type="Embed" ProgID="Visio.Drawing.15" ShapeID="_x0000_i1025" DrawAspect="Content" ObjectID="_1549096146" r:id="rId7"/>
+          <o:OLEObject Type="Embed" ProgID="Visio.Drawing.15" ShapeID="_x0000_i1025" DrawAspect="Content" ObjectID="_1549461217" r:id="rId7"/>
         </w:object>
       </w:r>
     </w:p>
@@ -899,16 +899,7 @@
           <w:szCs w:val="28"/>
           <w:u w:val="single"/>
         </w:rPr>
-        <w:t>2.</w:t>
-      </w:r>
-      <w:r>
-        <w:rPr>
-          <w:b/>
-          <w:sz w:val="28"/>
-          <w:szCs w:val="28"/>
-          <w:u w:val="single"/>
-        </w:rPr>
-        <w:t>2</w:t>
+        <w:t>2.2</w:t>
       </w:r>
     </w:p>
     <w:p>
@@ -1810,16 +1801,7 @@
           <w:szCs w:val="28"/>
           <w:u w:val="single"/>
         </w:rPr>
-        <w:t>3</w:t>
-      </w:r>
-      <w:r>
-        <w:rPr>
-          <w:b/>
-          <w:sz w:val="28"/>
-          <w:szCs w:val="28"/>
-          <w:u w:val="single"/>
-        </w:rPr>
-        <w:t>.1</w:t>
+        <w:t>3.1</w:t>
       </w:r>
     </w:p>
     <w:p>
@@ -2289,7 +2271,7 @@
           <v:shape id="_x0000_i1026" type="#_x0000_t75" style="width:450.75pt;height:111.75pt" o:ole="">
             <v:imagedata r:id="rId9" o:title=""/>
           </v:shape>
-          <o:OLEObject Type="Embed" ProgID="Visio.Drawing.15" ShapeID="_x0000_i1026" DrawAspect="Content" ObjectID="_1549096147" r:id="rId10"/>
+          <o:OLEObject Type="Embed" ProgID="Visio.Drawing.15" ShapeID="_x0000_i1026" DrawAspect="Content" ObjectID="_1549461218" r:id="rId10"/>
         </w:object>
       </w:r>
     </w:p>
@@ -2768,7 +2750,7 @@
           <v:shape id="_x0000_i1027" type="#_x0000_t75" style="width:450.75pt;height:166.5pt" o:ole="">
             <v:imagedata r:id="rId12" o:title=""/>
           </v:shape>
-          <o:OLEObject Type="Embed" ProgID="Visio.Drawing.15" ShapeID="_x0000_i1027" DrawAspect="Content" ObjectID="_1549096148" r:id="rId13"/>
+          <o:OLEObject Type="Embed" ProgID="Visio.Drawing.15" ShapeID="_x0000_i1027" DrawAspect="Content" ObjectID="_1549461219" r:id="rId13"/>
         </w:object>
       </w:r>
     </w:p>
@@ -2953,16 +2935,7 @@
           <w:szCs w:val="28"/>
           <w:u w:val="single"/>
         </w:rPr>
-        <w:t>3.</w:t>
-      </w:r>
-      <w:r>
-        <w:rPr>
-          <w:b/>
-          <w:sz w:val="28"/>
-          <w:szCs w:val="28"/>
-          <w:u w:val="single"/>
-        </w:rPr>
-        <w:t>2</w:t>
+        <w:t>3.2</w:t>
       </w:r>
     </w:p>
     <w:p>
@@ -3029,7 +3002,7 @@
           <v:shape id="_x0000_i1028" type="#_x0000_t75" style="width:450.75pt;height:175.5pt" o:ole="">
             <v:imagedata r:id="rId15" o:title=""/>
           </v:shape>
-          <o:OLEObject Type="Embed" ProgID="Visio.Drawing.15" ShapeID="_x0000_i1028" DrawAspect="Content" ObjectID="_1549096149" r:id="rId16"/>
+          <o:OLEObject Type="Embed" ProgID="Visio.Drawing.15" ShapeID="_x0000_i1028" DrawAspect="Content" ObjectID="_1549461220" r:id="rId16"/>
         </w:object>
       </w:r>
     </w:p>
@@ -3061,7 +3034,7 @@
           <v:shape id="_x0000_i1029" type="#_x0000_t75" style="width:450.75pt;height:189.75pt" o:ole="">
             <v:imagedata r:id="rId17" o:title=""/>
           </v:shape>
-          <o:OLEObject Type="Embed" ProgID="Visio.Drawing.15" ShapeID="_x0000_i1029" DrawAspect="Content" ObjectID="_1549096150" r:id="rId18"/>
+          <o:OLEObject Type="Embed" ProgID="Visio.Drawing.15" ShapeID="_x0000_i1029" DrawAspect="Content" ObjectID="_1549461221" r:id="rId18"/>
         </w:object>
       </w:r>
     </w:p>
@@ -4268,20 +4241,6 @@
     <w:p>
       <w:pPr>
         <w:rPr>
-          <w:color w:val="FF0000"/>
-        </w:rPr>
-      </w:pPr>
-      <w:r>
-        <w:rPr>
-          <w:color w:val="FF0000"/>
-        </w:rPr>
-        <w:br w:type="page"/>
-      </w:r>
-    </w:p>
-    <w:p>
-      <w:pPr>
-        <w:jc w:val="center"/>
-        <w:rPr>
           <w:b/>
           <w:sz w:val="28"/>
           <w:szCs w:val="28"/>
@@ -4295,12 +4254,31 @@
           <w:szCs w:val="28"/>
           <w:u w:val="single"/>
         </w:rPr>
-        <w:lastRenderedPageBreak/>
-        <w:t>C4</w:t>
-      </w:r>
-    </w:p>
-    <w:p>
-      <w:pPr>
+        <w:t>3.4</w:t>
+      </w:r>
+    </w:p>
+    <w:p>
+      <w:pPr>
+        <w:rPr>
+          <w:color w:val="FF0000"/>
+        </w:rPr>
+      </w:pPr>
+      <w:r>
+        <w:rPr>
+          <w:color w:val="00B0F0"/>
+        </w:rPr>
+        <w:t>###############################################################</w:t>
+      </w:r>
+      <w:r>
+        <w:rPr>
+          <w:color w:val="FF0000"/>
+        </w:rPr>
+        <w:br w:type="page"/>
+      </w:r>
+    </w:p>
+    <w:p>
+      <w:pPr>
+        <w:jc w:val="center"/>
         <w:rPr>
           <w:b/>
           <w:sz w:val="28"/>
@@ -4315,269 +4293,280 @@
           <w:szCs w:val="28"/>
           <w:u w:val="single"/>
         </w:rPr>
-        <w:t>4</w:t>
-      </w:r>
-      <w:r>
+        <w:lastRenderedPageBreak/>
+        <w:t>C4</w:t>
+      </w:r>
+    </w:p>
+    <w:p>
+      <w:pPr>
         <w:rPr>
           <w:b/>
           <w:sz w:val="28"/>
           <w:szCs w:val="28"/>
           <w:u w:val="single"/>
         </w:rPr>
-        <w:t>.1</w:t>
-      </w:r>
-    </w:p>
-    <w:p>
-      <w:pPr>
-        <w:rPr>
-          <w:b/>
-          <w:sz w:val="24"/>
-          <w:szCs w:val="24"/>
-        </w:rPr>
-      </w:pPr>
-    </w:p>
-    <w:p>
-      <w:pPr>
-        <w:rPr>
-          <w:b/>
-          <w:sz w:val="24"/>
-          <w:szCs w:val="24"/>
-        </w:rPr>
-      </w:pPr>
-    </w:p>
-    <w:p>
-      <w:pPr>
-        <w:rPr>
-          <w:b/>
-          <w:sz w:val="24"/>
-          <w:szCs w:val="24"/>
-        </w:rPr>
-      </w:pPr>
-    </w:p>
-    <w:p>
-      <w:pPr>
-        <w:rPr>
-          <w:b/>
-          <w:sz w:val="24"/>
-          <w:szCs w:val="24"/>
-        </w:rPr>
-      </w:pPr>
-    </w:p>
-    <w:p>
-      <w:pPr>
-        <w:rPr>
-          <w:b/>
-          <w:sz w:val="24"/>
-          <w:szCs w:val="24"/>
-        </w:rPr>
-      </w:pPr>
-    </w:p>
-    <w:p>
-      <w:pPr>
-        <w:rPr>
-          <w:b/>
-          <w:sz w:val="24"/>
-          <w:szCs w:val="24"/>
-        </w:rPr>
-      </w:pPr>
-    </w:p>
-    <w:p>
-      <w:pPr>
-        <w:rPr>
-          <w:b/>
-          <w:sz w:val="24"/>
-          <w:szCs w:val="24"/>
-        </w:rPr>
-      </w:pPr>
-    </w:p>
-    <w:p>
-      <w:pPr>
-        <w:rPr>
-          <w:b/>
-          <w:sz w:val="24"/>
-          <w:szCs w:val="24"/>
-        </w:rPr>
-      </w:pPr>
-    </w:p>
-    <w:p>
-      <w:pPr>
-        <w:rPr>
-          <w:b/>
-          <w:sz w:val="24"/>
-          <w:szCs w:val="24"/>
-        </w:rPr>
-      </w:pPr>
-    </w:p>
-    <w:p>
-      <w:pPr>
-        <w:rPr>
-          <w:b/>
-          <w:sz w:val="24"/>
-          <w:szCs w:val="24"/>
-        </w:rPr>
-      </w:pPr>
-    </w:p>
-    <w:p>
-      <w:pPr>
-        <w:rPr>
-          <w:b/>
-          <w:sz w:val="24"/>
-          <w:szCs w:val="24"/>
-        </w:rPr>
-      </w:pPr>
-    </w:p>
-    <w:p>
-      <w:pPr>
-        <w:rPr>
-          <w:b/>
-          <w:sz w:val="24"/>
-          <w:szCs w:val="24"/>
-        </w:rPr>
-      </w:pPr>
-    </w:p>
-    <w:p>
-      <w:pPr>
-        <w:rPr>
-          <w:b/>
-          <w:sz w:val="24"/>
-          <w:szCs w:val="24"/>
-        </w:rPr>
-      </w:pPr>
-    </w:p>
-    <w:p>
-      <w:pPr>
-        <w:rPr>
-          <w:b/>
-          <w:sz w:val="24"/>
-          <w:szCs w:val="24"/>
-        </w:rPr>
-      </w:pPr>
-    </w:p>
-    <w:p>
-      <w:pPr>
-        <w:rPr>
-          <w:b/>
-          <w:sz w:val="24"/>
-          <w:szCs w:val="24"/>
-        </w:rPr>
-      </w:pPr>
-    </w:p>
-    <w:p>
-      <w:pPr>
-        <w:rPr>
-          <w:b/>
-          <w:sz w:val="24"/>
-          <w:szCs w:val="24"/>
-        </w:rPr>
-      </w:pPr>
-    </w:p>
-    <w:p>
-      <w:pPr>
-        <w:rPr>
-          <w:b/>
-          <w:sz w:val="24"/>
-          <w:szCs w:val="24"/>
-        </w:rPr>
-      </w:pPr>
-    </w:p>
-    <w:p>
-      <w:pPr>
-        <w:rPr>
-          <w:b/>
-          <w:sz w:val="24"/>
-          <w:szCs w:val="24"/>
-        </w:rPr>
-      </w:pPr>
-    </w:p>
-    <w:p>
-      <w:pPr>
-        <w:rPr>
-          <w:b/>
-          <w:sz w:val="24"/>
-          <w:szCs w:val="24"/>
-        </w:rPr>
-      </w:pPr>
-    </w:p>
-    <w:p>
-      <w:pPr>
-        <w:rPr>
-          <w:b/>
-          <w:sz w:val="24"/>
-          <w:szCs w:val="24"/>
-        </w:rPr>
-      </w:pPr>
-    </w:p>
-    <w:p>
-      <w:pPr>
-        <w:rPr>
-          <w:b/>
-          <w:sz w:val="24"/>
-          <w:szCs w:val="24"/>
-        </w:rPr>
-      </w:pPr>
-    </w:p>
-    <w:p>
-      <w:pPr>
-        <w:rPr>
-          <w:b/>
-          <w:sz w:val="24"/>
-          <w:szCs w:val="24"/>
-        </w:rPr>
-      </w:pPr>
-    </w:p>
-    <w:p>
-      <w:pPr>
-        <w:rPr>
-          <w:b/>
-          <w:sz w:val="24"/>
-          <w:szCs w:val="24"/>
-        </w:rPr>
-      </w:pPr>
-    </w:p>
-    <w:p>
-      <w:pPr>
-        <w:rPr>
-          <w:b/>
-          <w:sz w:val="24"/>
-          <w:szCs w:val="24"/>
-        </w:rPr>
-      </w:pPr>
-    </w:p>
-    <w:p>
-      <w:pPr>
-        <w:rPr>
-          <w:b/>
-          <w:sz w:val="24"/>
-          <w:szCs w:val="24"/>
-        </w:rPr>
-      </w:pPr>
-    </w:p>
-    <w:p>
-      <w:pPr>
-        <w:rPr>
-          <w:b/>
-          <w:sz w:val="24"/>
-          <w:szCs w:val="24"/>
-        </w:rPr>
-      </w:pPr>
-    </w:p>
-    <w:p>
-      <w:pPr>
-        <w:rPr>
-          <w:b/>
-          <w:sz w:val="24"/>
-          <w:szCs w:val="24"/>
-        </w:rPr>
-      </w:pPr>
-    </w:p>
-    <w:p>
-      <w:pPr>
-        <w:rPr>
-          <w:b/>
-          <w:sz w:val="24"/>
-          <w:szCs w:val="24"/>
-        </w:rPr>
-      </w:pPr>
+      </w:pPr>
+      <w:r>
+        <w:rPr>
+          <w:b/>
+          <w:sz w:val="28"/>
+          <w:szCs w:val="28"/>
+          <w:u w:val="single"/>
+        </w:rPr>
+        <w:t>4.1</w:t>
+      </w:r>
+    </w:p>
+    <w:p>
+      <w:pPr>
+        <w:rPr>
+          <w:b/>
+          <w:sz w:val="24"/>
+          <w:szCs w:val="24"/>
+        </w:rPr>
+      </w:pPr>
+      <w:r>
+        <w:rPr>
+          <w:b/>
+          <w:sz w:val="24"/>
+          <w:szCs w:val="24"/>
+        </w:rPr>
+        <w:t>Questions:</w:t>
+      </w:r>
+    </w:p>
+    <w:p>
+      <w:r>
+        <w:t xml:space="preserve">What happens if line 25 of </w:t>
+      </w:r>
+      <w:proofErr w:type="spellStart"/>
+      <w:r>
+        <w:t>ResetPrefix</w:t>
+      </w:r>
+      <w:proofErr w:type="spellEnd"/>
+      <w:r>
+        <w:t xml:space="preserve"> (Listing 4-1) </w:t>
+      </w:r>
+      <w:proofErr w:type="gramStart"/>
+      <w:r>
+        <w:t>is commented</w:t>
+      </w:r>
+      <w:proofErr w:type="gramEnd"/>
+      <w:r>
+        <w:t xml:space="preserve"> out? </w:t>
+      </w:r>
+      <w:proofErr w:type="gramStart"/>
+      <w:r>
+        <w:t>Why?</w:t>
+      </w:r>
+      <w:proofErr w:type="gramEnd"/>
+    </w:p>
+    <w:p>
+      <w:r>
+        <w:rPr>
+          <w:color w:val="FF0000"/>
+        </w:rPr>
+        <w:t>The system uses in t</w:t>
+      </w:r>
+      <w:r>
+        <w:rPr>
+          <w:color w:val="FF0000"/>
+        </w:rPr>
+        <w:t xml:space="preserve">he </w:t>
+      </w:r>
+      <w:proofErr w:type="spellStart"/>
+      <w:r>
+        <w:rPr>
+          <w:color w:val="FF0000"/>
+        </w:rPr>
+        <w:t>inChannel</w:t>
+      </w:r>
+      <w:proofErr w:type="spellEnd"/>
+      <w:r>
+        <w:rPr>
+          <w:color w:val="FF0000"/>
+        </w:rPr>
+        <w:t xml:space="preserve"> to check whether</w:t>
+      </w:r>
+      <w:r>
+        <w:rPr>
+          <w:color w:val="FF0000"/>
+        </w:rPr>
+        <w:t xml:space="preserve"> </w:t>
+      </w:r>
+      <w:proofErr w:type="spellStart"/>
+      <w:r>
+        <w:rPr>
+          <w:color w:val="FF0000"/>
+        </w:rPr>
+        <w:t>outChannel</w:t>
+      </w:r>
+      <w:proofErr w:type="spellEnd"/>
+      <w:r>
+        <w:rPr>
+          <w:color w:val="FF0000"/>
+        </w:rPr>
+        <w:t xml:space="preserve"> is ready for use. When </w:t>
+      </w:r>
+      <w:proofErr w:type="spellStart"/>
+      <w:proofErr w:type="gramStart"/>
+      <w:r>
+        <w:rPr>
+          <w:color w:val="FF0000"/>
+        </w:rPr>
+        <w:t>inChannel.read</w:t>
+      </w:r>
+      <w:proofErr w:type="spellEnd"/>
+      <w:r>
+        <w:rPr>
+          <w:color w:val="FF0000"/>
+        </w:rPr>
+        <w:t>(</w:t>
+      </w:r>
+      <w:proofErr w:type="gramEnd"/>
+      <w:r>
+        <w:rPr>
+          <w:color w:val="FF0000"/>
+        </w:rPr>
+        <w:t>) returns data, the output channel is ready. If line 25 (</w:t>
+      </w:r>
+      <w:proofErr w:type="spellStart"/>
+      <w:proofErr w:type="gramStart"/>
+      <w:r>
+        <w:rPr>
+          <w:color w:val="FF0000"/>
+        </w:rPr>
+        <w:t>inChannel.read</w:t>
+      </w:r>
+      <w:proofErr w:type="spellEnd"/>
+      <w:r>
+        <w:rPr>
+          <w:color w:val="FF0000"/>
+        </w:rPr>
+        <w:t>(</w:t>
+      </w:r>
+      <w:proofErr w:type="gramEnd"/>
+      <w:r>
+        <w:rPr>
+          <w:color w:val="FF0000"/>
+        </w:rPr>
+        <w:t xml:space="preserve">)) is commented out, data from </w:t>
+      </w:r>
+      <w:proofErr w:type="spellStart"/>
+      <w:r>
+        <w:rPr>
+          <w:color w:val="FF0000"/>
+        </w:rPr>
+        <w:t>resetChannel</w:t>
+      </w:r>
+      <w:proofErr w:type="spellEnd"/>
+      <w:r>
+        <w:rPr>
+          <w:color w:val="FF0000"/>
+        </w:rPr>
+        <w:t xml:space="preserve"> is written straight to the </w:t>
+      </w:r>
+      <w:proofErr w:type="spellStart"/>
+      <w:r>
+        <w:rPr>
+          <w:color w:val="FF0000"/>
+        </w:rPr>
+        <w:t>outChannel</w:t>
+      </w:r>
+      <w:proofErr w:type="spellEnd"/>
+      <w:r>
+        <w:rPr>
+          <w:color w:val="FF0000"/>
+        </w:rPr>
+        <w:t xml:space="preserve">, even though it isn’t ready to receive it yet, causing a second set of numbers to be displayed. This is due to a number </w:t>
+      </w:r>
+      <w:proofErr w:type="gramStart"/>
+      <w:r>
+        <w:rPr>
+          <w:color w:val="FF0000"/>
+        </w:rPr>
+        <w:t>being sent</w:t>
+      </w:r>
+      <w:proofErr w:type="gramEnd"/>
+      <w:r>
+        <w:rPr>
+          <w:color w:val="FF0000"/>
+        </w:rPr>
+        <w:t xml:space="preserve"> into the system before the previous reset number has finished its cycle. </w:t>
+      </w:r>
+      <w:r>
+        <w:t>Explore what happens if you try to send several reset values hence, explain what happens and provide a reason for this.</w:t>
+      </w:r>
+    </w:p>
+    <w:p>
+      <w:pPr>
+        <w:rPr>
+          <w:color w:val="FF0000"/>
+        </w:rPr>
+      </w:pPr>
+      <w:r>
+        <w:rPr>
+          <w:color w:val="FF0000"/>
+        </w:rPr>
+        <w:t xml:space="preserve">If another reset value is entered into the system, a deadlock will </w:t>
+      </w:r>
+      <w:proofErr w:type="gramStart"/>
+      <w:r>
+        <w:rPr>
+          <w:color w:val="FF0000"/>
+        </w:rPr>
+        <w:t>occur</w:t>
+      </w:r>
+      <w:proofErr w:type="gramEnd"/>
+      <w:r>
+        <w:rPr>
+          <w:color w:val="FF0000"/>
+        </w:rPr>
+        <w:t xml:space="preserve"> as no processes will be available to accommodate it.</w:t>
+      </w:r>
+    </w:p>
+    <w:p>
+      <w:pPr>
+        <w:rPr>
+          <w:b/>
+          <w:sz w:val="28"/>
+          <w:szCs w:val="28"/>
+          <w:u w:val="single"/>
+        </w:rPr>
+      </w:pPr>
+      <w:r>
+        <w:rPr>
+          <w:b/>
+          <w:sz w:val="28"/>
+          <w:szCs w:val="28"/>
+          <w:u w:val="single"/>
+        </w:rPr>
+        <w:t>4.</w:t>
+      </w:r>
+      <w:r>
+        <w:rPr>
+          <w:b/>
+          <w:sz w:val="28"/>
+          <w:szCs w:val="28"/>
+          <w:u w:val="single"/>
+        </w:rPr>
+        <w:t>2</w:t>
+      </w:r>
+    </w:p>
+    <w:p>
+      <w:pPr>
+        <w:rPr>
+          <w:b/>
+          <w:sz w:val="24"/>
+          <w:szCs w:val="24"/>
+        </w:rPr>
+      </w:pPr>
+      <w:r>
+        <w:rPr>
+          <w:b/>
+          <w:sz w:val="24"/>
+          <w:szCs w:val="24"/>
+        </w:rPr>
+        <w:t>Diagram:</w:t>
+      </w:r>
     </w:p>
     <w:p>
       <w:pPr>
@@ -4589,14 +4578,1417 @@
       </w:pPr>
       <w:r>
         <w:object w:dxaOrig="12436" w:dyaOrig="5226">
-          <v:shape id="_x0000_i1030" type="#_x0000_t75" style="width:450.75pt;height:189.75pt" o:ole="">
+          <v:shape id="_x0000_i1030" type="#_x0000_t75" style="width:450.75pt;height:139.5pt" o:ole="">
             <v:imagedata r:id="rId21" o:title=""/>
           </v:shape>
-          <o:OLEObject Type="Embed" ProgID="Visio.Drawing.15" ShapeID="_x0000_i1030" DrawAspect="Content" ObjectID="_1549096151" r:id="rId22"/>
+          <o:OLEObject Type="Embed" ProgID="Visio.Drawing.15" ShapeID="_x0000_i1030" DrawAspect="Content" ObjectID="_1549461222" r:id="rId22"/>
         </w:object>
       </w:r>
+    </w:p>
+    <w:p>
+      <w:pPr>
+        <w:rPr>
+          <w:color w:val="FF0000"/>
+        </w:rPr>
+      </w:pPr>
+      <w:proofErr w:type="spellStart"/>
+      <w:r>
+        <w:rPr>
+          <w:b/>
+          <w:sz w:val="24"/>
+          <w:szCs w:val="24"/>
+        </w:rPr>
+        <w:t>ResetNumbers.groovy</w:t>
+      </w:r>
+      <w:proofErr w:type="spellEnd"/>
+      <w:r>
+        <w:rPr>
+          <w:b/>
+          <w:sz w:val="24"/>
+          <w:szCs w:val="24"/>
+        </w:rPr>
+        <w:t>:</w:t>
+      </w:r>
+    </w:p>
+    <w:p>
+      <w:pPr>
+        <w:autoSpaceDE w:val="0"/>
+        <w:autoSpaceDN w:val="0"/>
+        <w:adjustRightInd w:val="0"/>
+        <w:spacing w:after="0" w:line="240" w:lineRule="auto"/>
+        <w:rPr>
+          <w:rFonts w:ascii="Consolas" w:hAnsi="Consolas" w:cs="Consolas"/>
+          <w:sz w:val="20"/>
+          <w:szCs w:val="20"/>
+        </w:rPr>
+      </w:pPr>
+      <w:r>
+        <w:rPr>
+          <w:rFonts w:ascii="Consolas" w:hAnsi="Consolas" w:cs="Consolas"/>
+          <w:color w:val="3F7F5F"/>
+          <w:sz w:val="20"/>
+          <w:szCs w:val="20"/>
+        </w:rPr>
+        <w:t xml:space="preserve">// requires a constructor for </w:t>
+      </w:r>
+      <w:proofErr w:type="spellStart"/>
+      <w:r>
+        <w:rPr>
+          <w:rFonts w:ascii="Consolas" w:hAnsi="Consolas" w:cs="Consolas"/>
+          <w:color w:val="3F7F5F"/>
+          <w:sz w:val="20"/>
+          <w:szCs w:val="20"/>
+        </w:rPr>
+        <w:t>ResetSuccessor</w:t>
+      </w:r>
+      <w:proofErr w:type="spellEnd"/>
+    </w:p>
+    <w:p>
+      <w:pPr>
+        <w:autoSpaceDE w:val="0"/>
+        <w:autoSpaceDN w:val="0"/>
+        <w:adjustRightInd w:val="0"/>
+        <w:spacing w:after="0" w:line="240" w:lineRule="auto"/>
+        <w:rPr>
+          <w:rFonts w:ascii="Consolas" w:hAnsi="Consolas" w:cs="Consolas"/>
+          <w:color w:val="000000"/>
+          <w:sz w:val="20"/>
+          <w:szCs w:val="20"/>
+        </w:rPr>
+      </w:pPr>
+      <w:proofErr w:type="gramStart"/>
+      <w:r>
+        <w:rPr>
+          <w:rFonts w:ascii="Consolas" w:hAnsi="Consolas" w:cs="Consolas"/>
+          <w:b/>
+          <w:bCs/>
+          <w:color w:val="972C78"/>
+          <w:sz w:val="20"/>
+          <w:szCs w:val="20"/>
+        </w:rPr>
+        <w:t>new</w:t>
+      </w:r>
+      <w:proofErr w:type="gramEnd"/>
+      <w:r>
+        <w:rPr>
+          <w:rFonts w:ascii="Consolas" w:hAnsi="Consolas" w:cs="Consolas"/>
+          <w:color w:val="000000"/>
+          <w:sz w:val="20"/>
+          <w:szCs w:val="20"/>
+        </w:rPr>
+        <w:t xml:space="preserve"> </w:t>
+      </w:r>
+      <w:proofErr w:type="spellStart"/>
+      <w:r>
+        <w:rPr>
+          <w:rFonts w:ascii="Consolas" w:hAnsi="Consolas" w:cs="Consolas"/>
+          <w:color w:val="000000"/>
+          <w:sz w:val="20"/>
+          <w:szCs w:val="20"/>
+        </w:rPr>
+        <w:t>ResetSuccessor</w:t>
+      </w:r>
+      <w:proofErr w:type="spellEnd"/>
+      <w:r>
+        <w:rPr>
+          <w:rFonts w:ascii="Consolas" w:hAnsi="Consolas" w:cs="Consolas"/>
+          <w:color w:val="000000"/>
+          <w:sz w:val="20"/>
+          <w:szCs w:val="20"/>
+        </w:rPr>
+        <w:t xml:space="preserve"> ( </w:t>
+      </w:r>
+      <w:proofErr w:type="spellStart"/>
+      <w:r>
+        <w:rPr>
+          <w:rFonts w:ascii="Consolas" w:hAnsi="Consolas" w:cs="Consolas"/>
+          <w:color w:val="0000C0"/>
+          <w:sz w:val="20"/>
+          <w:szCs w:val="20"/>
+        </w:rPr>
+        <w:t>inChannel</w:t>
+      </w:r>
+      <w:proofErr w:type="spellEnd"/>
+      <w:r>
+        <w:rPr>
+          <w:rFonts w:ascii="Consolas" w:hAnsi="Consolas" w:cs="Consolas"/>
+          <w:color w:val="000000"/>
+          <w:sz w:val="20"/>
+          <w:szCs w:val="20"/>
+        </w:rPr>
+        <w:t xml:space="preserve"> : </w:t>
+      </w:r>
+      <w:r>
+        <w:rPr>
+          <w:rFonts w:ascii="Consolas" w:hAnsi="Consolas" w:cs="Consolas"/>
+          <w:color w:val="6A3E3E"/>
+          <w:sz w:val="20"/>
+          <w:szCs w:val="20"/>
+        </w:rPr>
+        <w:t>b</w:t>
+      </w:r>
+      <w:r>
+        <w:rPr>
+          <w:rFonts w:ascii="Consolas" w:hAnsi="Consolas" w:cs="Consolas"/>
+          <w:color w:val="000000"/>
+          <w:sz w:val="20"/>
+          <w:szCs w:val="20"/>
+        </w:rPr>
+        <w:t xml:space="preserve">.in(), </w:t>
+      </w:r>
+      <w:proofErr w:type="spellStart"/>
+      <w:r>
+        <w:rPr>
+          <w:rFonts w:ascii="Consolas" w:hAnsi="Consolas" w:cs="Consolas"/>
+          <w:color w:val="0000C0"/>
+          <w:sz w:val="20"/>
+          <w:szCs w:val="20"/>
+        </w:rPr>
+        <w:t>outChannel</w:t>
+      </w:r>
+      <w:proofErr w:type="spellEnd"/>
+      <w:r>
+        <w:rPr>
+          <w:rFonts w:ascii="Consolas" w:hAnsi="Consolas" w:cs="Consolas"/>
+          <w:color w:val="000000"/>
+          <w:sz w:val="20"/>
+          <w:szCs w:val="20"/>
+        </w:rPr>
+        <w:t xml:space="preserve"> : </w:t>
+      </w:r>
+      <w:proofErr w:type="spellStart"/>
+      <w:r>
+        <w:rPr>
+          <w:rFonts w:ascii="Consolas" w:hAnsi="Consolas" w:cs="Consolas"/>
+          <w:color w:val="6A3E3E"/>
+          <w:sz w:val="20"/>
+          <w:szCs w:val="20"/>
+        </w:rPr>
+        <w:t>c</w:t>
+      </w:r>
+      <w:r>
+        <w:rPr>
+          <w:rFonts w:ascii="Consolas" w:hAnsi="Consolas" w:cs="Consolas"/>
+          <w:color w:val="000000"/>
+          <w:sz w:val="20"/>
+          <w:szCs w:val="20"/>
+        </w:rPr>
+        <w:t>.out</w:t>
+      </w:r>
+      <w:proofErr w:type="spellEnd"/>
+      <w:r>
+        <w:rPr>
+          <w:rFonts w:ascii="Consolas" w:hAnsi="Consolas" w:cs="Consolas"/>
+          <w:color w:val="000000"/>
+          <w:sz w:val="20"/>
+          <w:szCs w:val="20"/>
+        </w:rPr>
+        <w:t xml:space="preserve">(), </w:t>
+      </w:r>
+    </w:p>
+    <w:p>
+      <w:pPr>
+        <w:autoSpaceDE w:val="0"/>
+        <w:autoSpaceDN w:val="0"/>
+        <w:adjustRightInd w:val="0"/>
+        <w:spacing w:after="0" w:line="240" w:lineRule="auto"/>
+        <w:ind w:left="1440" w:firstLine="720"/>
+        <w:rPr>
+          <w:rFonts w:ascii="Consolas" w:hAnsi="Consolas" w:cs="Consolas"/>
+          <w:color w:val="000000"/>
+          <w:sz w:val="20"/>
+          <w:szCs w:val="20"/>
+        </w:rPr>
+      </w:pPr>
+      <w:r>
+        <w:rPr>
+          <w:rFonts w:ascii="Consolas" w:hAnsi="Consolas" w:cs="Consolas"/>
+          <w:color w:val="000000"/>
+          <w:sz w:val="20"/>
+          <w:szCs w:val="20"/>
+        </w:rPr>
+        <w:t xml:space="preserve"> </w:t>
+      </w:r>
+      <w:proofErr w:type="spellStart"/>
+      <w:proofErr w:type="gramStart"/>
+      <w:r>
+        <w:rPr>
+          <w:rFonts w:ascii="Consolas" w:hAnsi="Consolas" w:cs="Consolas"/>
+          <w:color w:val="0000C0"/>
+          <w:sz w:val="20"/>
+          <w:szCs w:val="20"/>
+        </w:rPr>
+        <w:t>resetChannel</w:t>
+      </w:r>
+      <w:proofErr w:type="spellEnd"/>
+      <w:r>
+        <w:rPr>
+          <w:rFonts w:ascii="Consolas" w:hAnsi="Consolas" w:cs="Consolas"/>
+          <w:color w:val="000000"/>
+          <w:sz w:val="20"/>
+          <w:szCs w:val="20"/>
+        </w:rPr>
+        <w:t xml:space="preserve"> :</w:t>
+      </w:r>
+      <w:proofErr w:type="gramEnd"/>
+      <w:r>
+        <w:rPr>
+          <w:rFonts w:ascii="Consolas" w:hAnsi="Consolas" w:cs="Consolas"/>
+          <w:color w:val="000000"/>
+          <w:sz w:val="20"/>
+          <w:szCs w:val="20"/>
+        </w:rPr>
+        <w:t xml:space="preserve"> </w:t>
+      </w:r>
+      <w:proofErr w:type="spellStart"/>
+      <w:r>
+        <w:rPr>
+          <w:rFonts w:ascii="Consolas" w:hAnsi="Consolas" w:cs="Consolas"/>
+          <w:color w:val="000000"/>
+          <w:sz w:val="20"/>
+          <w:szCs w:val="20"/>
+          <w:highlight w:val="lightGray"/>
+          <w:u w:val="single"/>
+        </w:rPr>
+        <w:t>resetchannel</w:t>
+      </w:r>
+      <w:proofErr w:type="spellEnd"/>
+      <w:r>
+        <w:rPr>
+          <w:rFonts w:ascii="Consolas" w:hAnsi="Consolas" w:cs="Consolas"/>
+          <w:color w:val="000000"/>
+          <w:sz w:val="20"/>
+          <w:szCs w:val="20"/>
+        </w:rPr>
+        <w:t xml:space="preserve"> )</w:t>
+      </w:r>
+    </w:p>
+    <w:p>
+      <w:pPr>
+        <w:autoSpaceDE w:val="0"/>
+        <w:autoSpaceDN w:val="0"/>
+        <w:adjustRightInd w:val="0"/>
+        <w:spacing w:after="0" w:line="240" w:lineRule="auto"/>
+        <w:rPr>
+          <w:b/>
+          <w:sz w:val="24"/>
+          <w:szCs w:val="24"/>
+        </w:rPr>
+      </w:pPr>
+    </w:p>
+    <w:p>
+      <w:pPr>
+        <w:autoSpaceDE w:val="0"/>
+        <w:autoSpaceDN w:val="0"/>
+        <w:adjustRightInd w:val="0"/>
+        <w:spacing w:after="0" w:line="240" w:lineRule="auto"/>
+        <w:rPr>
+          <w:rFonts w:ascii="Consolas" w:hAnsi="Consolas" w:cs="Consolas"/>
+          <w:sz w:val="20"/>
+          <w:szCs w:val="20"/>
+        </w:rPr>
+      </w:pPr>
+      <w:proofErr w:type="spellStart"/>
+      <w:r>
+        <w:rPr>
+          <w:b/>
+          <w:sz w:val="24"/>
+          <w:szCs w:val="24"/>
+        </w:rPr>
+        <w:t>ResetSuccessor.groovy</w:t>
+      </w:r>
+      <w:proofErr w:type="spellEnd"/>
+      <w:r>
+        <w:rPr>
+          <w:b/>
+          <w:sz w:val="24"/>
+          <w:szCs w:val="24"/>
+        </w:rPr>
+        <w:t>:</w:t>
+      </w:r>
+    </w:p>
+    <w:p>
+      <w:pPr>
+        <w:autoSpaceDE w:val="0"/>
+        <w:autoSpaceDN w:val="0"/>
+        <w:adjustRightInd w:val="0"/>
+        <w:spacing w:after="0" w:line="240" w:lineRule="auto"/>
+        <w:rPr>
+          <w:rFonts w:ascii="Consolas" w:hAnsi="Consolas" w:cs="Consolas"/>
+          <w:sz w:val="20"/>
+          <w:szCs w:val="20"/>
+        </w:rPr>
+      </w:pPr>
+      <w:r>
+        <w:rPr>
+          <w:rFonts w:ascii="Consolas" w:hAnsi="Consolas" w:cs="Consolas"/>
+          <w:color w:val="3F7F5F"/>
+          <w:sz w:val="20"/>
+          <w:szCs w:val="20"/>
+        </w:rPr>
+        <w:t xml:space="preserve">// deal with inputs from </w:t>
+      </w:r>
+      <w:proofErr w:type="spellStart"/>
+      <w:r>
+        <w:rPr>
+          <w:rFonts w:ascii="Consolas" w:hAnsi="Consolas" w:cs="Consolas"/>
+          <w:color w:val="3F7F5F"/>
+          <w:sz w:val="20"/>
+          <w:szCs w:val="20"/>
+        </w:rPr>
+        <w:t>resetChannel</w:t>
+      </w:r>
+      <w:proofErr w:type="spellEnd"/>
+      <w:r>
+        <w:rPr>
+          <w:rFonts w:ascii="Consolas" w:hAnsi="Consolas" w:cs="Consolas"/>
+          <w:color w:val="3F7F5F"/>
+          <w:sz w:val="20"/>
+          <w:szCs w:val="20"/>
+        </w:rPr>
+        <w:t xml:space="preserve"> and </w:t>
+      </w:r>
+      <w:proofErr w:type="spellStart"/>
+      <w:r>
+        <w:rPr>
+          <w:rFonts w:ascii="Consolas" w:hAnsi="Consolas" w:cs="Consolas"/>
+          <w:color w:val="3F7F5F"/>
+          <w:sz w:val="20"/>
+          <w:szCs w:val="20"/>
+        </w:rPr>
+        <w:t>inChannel</w:t>
+      </w:r>
+      <w:proofErr w:type="spellEnd"/>
+    </w:p>
+    <w:p>
+      <w:pPr>
+        <w:autoSpaceDE w:val="0"/>
+        <w:autoSpaceDN w:val="0"/>
+        <w:adjustRightInd w:val="0"/>
+        <w:spacing w:after="0" w:line="240" w:lineRule="auto"/>
+        <w:rPr>
+          <w:rFonts w:ascii="Consolas" w:hAnsi="Consolas" w:cs="Consolas"/>
+          <w:sz w:val="20"/>
+          <w:szCs w:val="20"/>
+        </w:rPr>
+      </w:pPr>
+      <w:r>
+        <w:rPr>
+          <w:rFonts w:ascii="Consolas" w:hAnsi="Consolas" w:cs="Consolas"/>
+          <w:color w:val="3F7F5F"/>
+          <w:sz w:val="20"/>
+          <w:szCs w:val="20"/>
+        </w:rPr>
+        <w:t xml:space="preserve">// use a </w:t>
+      </w:r>
+      <w:proofErr w:type="spellStart"/>
+      <w:r>
+        <w:rPr>
+          <w:rFonts w:ascii="Consolas" w:hAnsi="Consolas" w:cs="Consolas"/>
+          <w:color w:val="3F7F5F"/>
+          <w:sz w:val="20"/>
+          <w:szCs w:val="20"/>
+        </w:rPr>
+        <w:t>priSelect</w:t>
+      </w:r>
+      <w:proofErr w:type="spellEnd"/>
+    </w:p>
+    <w:p>
+      <w:pPr>
+        <w:autoSpaceDE w:val="0"/>
+        <w:autoSpaceDN w:val="0"/>
+        <w:adjustRightInd w:val="0"/>
+        <w:spacing w:after="0" w:line="240" w:lineRule="auto"/>
+        <w:rPr>
+          <w:rFonts w:ascii="Consolas" w:hAnsi="Consolas" w:cs="Consolas"/>
+          <w:sz w:val="20"/>
+          <w:szCs w:val="20"/>
+        </w:rPr>
+      </w:pPr>
+      <w:proofErr w:type="spellStart"/>
+      <w:proofErr w:type="gramStart"/>
+      <w:r>
+        <w:rPr>
+          <w:rFonts w:ascii="Consolas" w:hAnsi="Consolas" w:cs="Consolas"/>
+          <w:b/>
+          <w:bCs/>
+          <w:color w:val="972C78"/>
+          <w:sz w:val="20"/>
+          <w:szCs w:val="20"/>
+        </w:rPr>
+        <w:t>def</w:t>
+      </w:r>
+      <w:proofErr w:type="spellEnd"/>
+      <w:proofErr w:type="gramEnd"/>
+      <w:r>
+        <w:rPr>
+          <w:rFonts w:ascii="Consolas" w:hAnsi="Consolas" w:cs="Consolas"/>
+          <w:color w:val="000000"/>
+          <w:sz w:val="20"/>
+          <w:szCs w:val="20"/>
+        </w:rPr>
+        <w:t xml:space="preserve"> </w:t>
+      </w:r>
+      <w:r>
+        <w:rPr>
+          <w:rFonts w:ascii="Consolas" w:hAnsi="Consolas" w:cs="Consolas"/>
+          <w:color w:val="6A3E3E"/>
+          <w:sz w:val="20"/>
+          <w:szCs w:val="20"/>
+        </w:rPr>
+        <w:t>index</w:t>
+      </w:r>
+      <w:r>
+        <w:rPr>
+          <w:rFonts w:ascii="Consolas" w:hAnsi="Consolas" w:cs="Consolas"/>
+          <w:color w:val="000000"/>
+          <w:sz w:val="20"/>
+          <w:szCs w:val="20"/>
+        </w:rPr>
+        <w:t xml:space="preserve"> = </w:t>
+      </w:r>
+      <w:proofErr w:type="spellStart"/>
+      <w:r>
+        <w:rPr>
+          <w:rFonts w:ascii="Consolas" w:hAnsi="Consolas" w:cs="Consolas"/>
+          <w:color w:val="6A3E3E"/>
+          <w:sz w:val="20"/>
+          <w:szCs w:val="20"/>
+        </w:rPr>
+        <w:t>alt</w:t>
+      </w:r>
+      <w:r>
+        <w:rPr>
+          <w:rFonts w:ascii="Consolas" w:hAnsi="Consolas" w:cs="Consolas"/>
+          <w:color w:val="000000"/>
+          <w:sz w:val="20"/>
+          <w:szCs w:val="20"/>
+        </w:rPr>
+        <w:t>.priSelect</w:t>
+      </w:r>
+      <w:proofErr w:type="spellEnd"/>
+      <w:r>
+        <w:rPr>
+          <w:rFonts w:ascii="Consolas" w:hAnsi="Consolas" w:cs="Consolas"/>
+          <w:color w:val="000000"/>
+          <w:sz w:val="20"/>
+          <w:szCs w:val="20"/>
+        </w:rPr>
+        <w:t>()</w:t>
+      </w:r>
+    </w:p>
+    <w:p>
+      <w:pPr>
+        <w:autoSpaceDE w:val="0"/>
+        <w:autoSpaceDN w:val="0"/>
+        <w:adjustRightInd w:val="0"/>
+        <w:spacing w:after="0" w:line="240" w:lineRule="auto"/>
+        <w:rPr>
+          <w:rFonts w:ascii="Consolas" w:hAnsi="Consolas" w:cs="Consolas"/>
+          <w:sz w:val="20"/>
+          <w:szCs w:val="20"/>
+        </w:rPr>
+      </w:pPr>
+      <w:r>
+        <w:rPr>
+          <w:rFonts w:ascii="Consolas" w:hAnsi="Consolas" w:cs="Consolas"/>
+          <w:color w:val="000000"/>
+          <w:sz w:val="20"/>
+          <w:szCs w:val="20"/>
+        </w:rPr>
+        <w:tab/>
+      </w:r>
+      <w:r>
+        <w:rPr>
+          <w:rFonts w:ascii="Consolas" w:hAnsi="Consolas" w:cs="Consolas"/>
+          <w:color w:val="000000"/>
+          <w:sz w:val="20"/>
+          <w:szCs w:val="20"/>
+        </w:rPr>
+        <w:tab/>
+      </w:r>
+    </w:p>
+    <w:p>
+      <w:pPr>
+        <w:autoSpaceDE w:val="0"/>
+        <w:autoSpaceDN w:val="0"/>
+        <w:adjustRightInd w:val="0"/>
+        <w:spacing w:after="0" w:line="240" w:lineRule="auto"/>
+        <w:rPr>
+          <w:rFonts w:ascii="Consolas" w:hAnsi="Consolas" w:cs="Consolas"/>
+          <w:sz w:val="20"/>
+          <w:szCs w:val="20"/>
+        </w:rPr>
+      </w:pPr>
+      <w:proofErr w:type="gramStart"/>
+      <w:r>
+        <w:rPr>
+          <w:rFonts w:ascii="Consolas" w:hAnsi="Consolas" w:cs="Consolas"/>
+          <w:b/>
+          <w:bCs/>
+          <w:color w:val="972C78"/>
+          <w:sz w:val="20"/>
+          <w:szCs w:val="20"/>
+        </w:rPr>
+        <w:t>i</w:t>
+      </w:r>
+      <w:r>
+        <w:rPr>
+          <w:rFonts w:ascii="Consolas" w:hAnsi="Consolas" w:cs="Consolas"/>
+          <w:b/>
+          <w:bCs/>
+          <w:color w:val="972C78"/>
+          <w:sz w:val="20"/>
+          <w:szCs w:val="20"/>
+        </w:rPr>
+        <w:t>f</w:t>
+      </w:r>
+      <w:r>
+        <w:rPr>
+          <w:rFonts w:ascii="Consolas" w:hAnsi="Consolas" w:cs="Consolas"/>
+          <w:color w:val="000000"/>
+          <w:sz w:val="20"/>
+          <w:szCs w:val="20"/>
+        </w:rPr>
+        <w:t>(</w:t>
+      </w:r>
+      <w:proofErr w:type="gramEnd"/>
+      <w:r>
+        <w:rPr>
+          <w:rFonts w:ascii="Consolas" w:hAnsi="Consolas" w:cs="Consolas"/>
+          <w:color w:val="6A3E3E"/>
+          <w:sz w:val="20"/>
+          <w:szCs w:val="20"/>
+        </w:rPr>
+        <w:t>index</w:t>
+      </w:r>
+      <w:r>
+        <w:rPr>
+          <w:rFonts w:ascii="Consolas" w:hAnsi="Consolas" w:cs="Consolas"/>
+          <w:color w:val="000000"/>
+          <w:sz w:val="20"/>
+          <w:szCs w:val="20"/>
+        </w:rPr>
+        <w:t xml:space="preserve"> == 0)</w:t>
+      </w:r>
+    </w:p>
+    <w:p>
+      <w:pPr>
+        <w:autoSpaceDE w:val="0"/>
+        <w:autoSpaceDN w:val="0"/>
+        <w:adjustRightInd w:val="0"/>
+        <w:spacing w:after="0" w:line="240" w:lineRule="auto"/>
+        <w:rPr>
+          <w:rFonts w:ascii="Consolas" w:hAnsi="Consolas" w:cs="Consolas"/>
+          <w:sz w:val="20"/>
+          <w:szCs w:val="20"/>
+        </w:rPr>
+      </w:pPr>
+      <w:r>
+        <w:rPr>
+          <w:rFonts w:ascii="Consolas" w:hAnsi="Consolas" w:cs="Consolas"/>
+          <w:color w:val="000000"/>
+          <w:sz w:val="20"/>
+          <w:szCs w:val="20"/>
+        </w:rPr>
+        <w:t>{</w:t>
+      </w:r>
+    </w:p>
+    <w:p>
+      <w:pPr>
+        <w:autoSpaceDE w:val="0"/>
+        <w:autoSpaceDN w:val="0"/>
+        <w:adjustRightInd w:val="0"/>
+        <w:spacing w:after="0" w:line="240" w:lineRule="auto"/>
+        <w:rPr>
+          <w:rFonts w:ascii="Consolas" w:hAnsi="Consolas" w:cs="Consolas"/>
+          <w:sz w:val="20"/>
+          <w:szCs w:val="20"/>
+        </w:rPr>
+      </w:pPr>
+      <w:r>
+        <w:rPr>
+          <w:rFonts w:ascii="Consolas" w:hAnsi="Consolas" w:cs="Consolas"/>
+          <w:color w:val="000000"/>
+          <w:sz w:val="20"/>
+          <w:szCs w:val="20"/>
+        </w:rPr>
+        <w:tab/>
+      </w:r>
+      <w:proofErr w:type="spellStart"/>
+      <w:proofErr w:type="gramStart"/>
+      <w:r>
+        <w:rPr>
+          <w:rFonts w:ascii="Consolas" w:hAnsi="Consolas" w:cs="Consolas"/>
+          <w:color w:val="0000C0"/>
+          <w:sz w:val="20"/>
+          <w:szCs w:val="20"/>
+        </w:rPr>
+        <w:t>inChannel</w:t>
+      </w:r>
+      <w:r>
+        <w:rPr>
+          <w:rFonts w:ascii="Consolas" w:hAnsi="Consolas" w:cs="Consolas"/>
+          <w:color w:val="000000"/>
+          <w:sz w:val="20"/>
+          <w:szCs w:val="20"/>
+        </w:rPr>
+        <w:t>.read</w:t>
+      </w:r>
+      <w:proofErr w:type="spellEnd"/>
+      <w:r>
+        <w:rPr>
+          <w:rFonts w:ascii="Consolas" w:hAnsi="Consolas" w:cs="Consolas"/>
+          <w:color w:val="000000"/>
+          <w:sz w:val="20"/>
+          <w:szCs w:val="20"/>
+        </w:rPr>
+        <w:t>(</w:t>
+      </w:r>
+      <w:proofErr w:type="gramEnd"/>
+      <w:r>
+        <w:rPr>
+          <w:rFonts w:ascii="Consolas" w:hAnsi="Consolas" w:cs="Consolas"/>
+          <w:color w:val="000000"/>
+          <w:sz w:val="20"/>
+          <w:szCs w:val="20"/>
+        </w:rPr>
+        <w:t>);</w:t>
+      </w:r>
+    </w:p>
+    <w:p>
+      <w:pPr>
+        <w:autoSpaceDE w:val="0"/>
+        <w:autoSpaceDN w:val="0"/>
+        <w:adjustRightInd w:val="0"/>
+        <w:spacing w:after="0" w:line="240" w:lineRule="auto"/>
+        <w:rPr>
+          <w:rFonts w:ascii="Consolas" w:hAnsi="Consolas" w:cs="Consolas"/>
+          <w:sz w:val="20"/>
+          <w:szCs w:val="20"/>
+        </w:rPr>
+      </w:pPr>
+      <w:r>
+        <w:rPr>
+          <w:rFonts w:ascii="Consolas" w:hAnsi="Consolas" w:cs="Consolas"/>
+          <w:color w:val="000000"/>
+          <w:sz w:val="20"/>
+          <w:szCs w:val="20"/>
+        </w:rPr>
+        <w:tab/>
+      </w:r>
+      <w:proofErr w:type="spellStart"/>
+      <w:proofErr w:type="gramStart"/>
+      <w:r>
+        <w:rPr>
+          <w:rFonts w:ascii="Consolas" w:hAnsi="Consolas" w:cs="Consolas"/>
+          <w:color w:val="0000C0"/>
+          <w:sz w:val="20"/>
+          <w:szCs w:val="20"/>
+        </w:rPr>
+        <w:t>outChannel</w:t>
+      </w:r>
+      <w:r>
+        <w:rPr>
+          <w:rFonts w:ascii="Consolas" w:hAnsi="Consolas" w:cs="Consolas"/>
+          <w:color w:val="000000"/>
+          <w:sz w:val="20"/>
+          <w:szCs w:val="20"/>
+        </w:rPr>
+        <w:t>.write</w:t>
+      </w:r>
+      <w:proofErr w:type="spellEnd"/>
+      <w:r>
+        <w:rPr>
+          <w:rFonts w:ascii="Consolas" w:hAnsi="Consolas" w:cs="Consolas"/>
+          <w:color w:val="000000"/>
+          <w:sz w:val="20"/>
+          <w:szCs w:val="20"/>
+        </w:rPr>
+        <w:t>(</w:t>
+      </w:r>
+      <w:proofErr w:type="spellStart"/>
+      <w:proofErr w:type="gramEnd"/>
+      <w:r>
+        <w:rPr>
+          <w:rFonts w:ascii="Consolas" w:hAnsi="Consolas" w:cs="Consolas"/>
+          <w:color w:val="0000C0"/>
+          <w:sz w:val="20"/>
+          <w:szCs w:val="20"/>
+        </w:rPr>
+        <w:t>resetChannel</w:t>
+      </w:r>
+      <w:r>
+        <w:rPr>
+          <w:rFonts w:ascii="Consolas" w:hAnsi="Consolas" w:cs="Consolas"/>
+          <w:color w:val="000000"/>
+          <w:sz w:val="20"/>
+          <w:szCs w:val="20"/>
+        </w:rPr>
+        <w:t>.read</w:t>
+      </w:r>
+      <w:proofErr w:type="spellEnd"/>
+      <w:r>
+        <w:rPr>
+          <w:rFonts w:ascii="Consolas" w:hAnsi="Consolas" w:cs="Consolas"/>
+          <w:color w:val="000000"/>
+          <w:sz w:val="20"/>
+          <w:szCs w:val="20"/>
+        </w:rPr>
+        <w:t>())</w:t>
+      </w:r>
+    </w:p>
+    <w:p>
+      <w:pPr>
+        <w:autoSpaceDE w:val="0"/>
+        <w:autoSpaceDN w:val="0"/>
+        <w:adjustRightInd w:val="0"/>
+        <w:spacing w:after="0" w:line="240" w:lineRule="auto"/>
+        <w:rPr>
+          <w:rFonts w:ascii="Consolas" w:hAnsi="Consolas" w:cs="Consolas"/>
+          <w:sz w:val="20"/>
+          <w:szCs w:val="20"/>
+        </w:rPr>
+      </w:pPr>
+      <w:r>
+        <w:rPr>
+          <w:rFonts w:ascii="Consolas" w:hAnsi="Consolas" w:cs="Consolas"/>
+          <w:color w:val="000000"/>
+          <w:sz w:val="20"/>
+          <w:szCs w:val="20"/>
+        </w:rPr>
+        <w:t>}</w:t>
+      </w:r>
+    </w:p>
+    <w:p>
+      <w:pPr>
+        <w:autoSpaceDE w:val="0"/>
+        <w:autoSpaceDN w:val="0"/>
+        <w:adjustRightInd w:val="0"/>
+        <w:spacing w:after="0" w:line="240" w:lineRule="auto"/>
+        <w:rPr>
+          <w:rFonts w:ascii="Consolas" w:hAnsi="Consolas" w:cs="Consolas"/>
+          <w:sz w:val="20"/>
+          <w:szCs w:val="20"/>
+        </w:rPr>
+      </w:pPr>
+      <w:proofErr w:type="gramStart"/>
+      <w:r>
+        <w:rPr>
+          <w:rFonts w:ascii="Consolas" w:hAnsi="Consolas" w:cs="Consolas"/>
+          <w:b/>
+          <w:bCs/>
+          <w:color w:val="972C78"/>
+          <w:sz w:val="20"/>
+          <w:szCs w:val="20"/>
+        </w:rPr>
+        <w:t>else</w:t>
+      </w:r>
+      <w:proofErr w:type="gramEnd"/>
+    </w:p>
+    <w:p>
+      <w:pPr>
+        <w:autoSpaceDE w:val="0"/>
+        <w:autoSpaceDN w:val="0"/>
+        <w:adjustRightInd w:val="0"/>
+        <w:spacing w:after="0" w:line="240" w:lineRule="auto"/>
+        <w:rPr>
+          <w:rFonts w:ascii="Consolas" w:hAnsi="Consolas" w:cs="Consolas"/>
+          <w:sz w:val="20"/>
+          <w:szCs w:val="20"/>
+        </w:rPr>
+      </w:pPr>
+      <w:r>
+        <w:rPr>
+          <w:rFonts w:ascii="Consolas" w:hAnsi="Consolas" w:cs="Consolas"/>
+          <w:color w:val="000000"/>
+          <w:sz w:val="20"/>
+          <w:szCs w:val="20"/>
+        </w:rPr>
+        <w:t>{</w:t>
+      </w:r>
+    </w:p>
+    <w:p>
+      <w:pPr>
+        <w:autoSpaceDE w:val="0"/>
+        <w:autoSpaceDN w:val="0"/>
+        <w:adjustRightInd w:val="0"/>
+        <w:spacing w:after="0" w:line="240" w:lineRule="auto"/>
+        <w:rPr>
+          <w:rFonts w:ascii="Consolas" w:hAnsi="Consolas" w:cs="Consolas"/>
+          <w:sz w:val="20"/>
+          <w:szCs w:val="20"/>
+        </w:rPr>
+      </w:pPr>
+      <w:r>
+        <w:rPr>
+          <w:rFonts w:ascii="Consolas" w:hAnsi="Consolas" w:cs="Consolas"/>
+          <w:color w:val="000000"/>
+          <w:sz w:val="20"/>
+          <w:szCs w:val="20"/>
+        </w:rPr>
+        <w:tab/>
+      </w:r>
+      <w:proofErr w:type="spellStart"/>
+      <w:proofErr w:type="gramStart"/>
+      <w:r>
+        <w:rPr>
+          <w:rFonts w:ascii="Consolas" w:hAnsi="Consolas" w:cs="Consolas"/>
+          <w:color w:val="0000C0"/>
+          <w:sz w:val="20"/>
+          <w:szCs w:val="20"/>
+        </w:rPr>
+        <w:t>outChannel</w:t>
+      </w:r>
+      <w:r>
+        <w:rPr>
+          <w:rFonts w:ascii="Consolas" w:hAnsi="Consolas" w:cs="Consolas"/>
+          <w:color w:val="000000"/>
+          <w:sz w:val="20"/>
+          <w:szCs w:val="20"/>
+        </w:rPr>
+        <w:t>.write</w:t>
+      </w:r>
+      <w:proofErr w:type="spellEnd"/>
+      <w:r>
+        <w:rPr>
+          <w:rFonts w:ascii="Consolas" w:hAnsi="Consolas" w:cs="Consolas"/>
+          <w:color w:val="000000"/>
+          <w:sz w:val="20"/>
+          <w:szCs w:val="20"/>
+        </w:rPr>
+        <w:t>(</w:t>
+      </w:r>
+      <w:proofErr w:type="spellStart"/>
+      <w:proofErr w:type="gramEnd"/>
+      <w:r>
+        <w:rPr>
+          <w:rFonts w:ascii="Consolas" w:hAnsi="Consolas" w:cs="Consolas"/>
+          <w:color w:val="0000C0"/>
+          <w:sz w:val="20"/>
+          <w:szCs w:val="20"/>
+        </w:rPr>
+        <w:t>inChannel</w:t>
+      </w:r>
+      <w:r>
+        <w:rPr>
+          <w:rFonts w:ascii="Consolas" w:hAnsi="Consolas" w:cs="Consolas"/>
+          <w:color w:val="000000"/>
+          <w:sz w:val="20"/>
+          <w:szCs w:val="20"/>
+        </w:rPr>
+        <w:t>.read</w:t>
+      </w:r>
+      <w:proofErr w:type="spellEnd"/>
+      <w:r>
+        <w:rPr>
+          <w:rFonts w:ascii="Consolas" w:hAnsi="Consolas" w:cs="Consolas"/>
+          <w:color w:val="000000"/>
+          <w:sz w:val="20"/>
+          <w:szCs w:val="20"/>
+        </w:rPr>
+        <w:t>() +1)</w:t>
+      </w:r>
+    </w:p>
+    <w:p>
+      <w:pPr>
+        <w:rPr>
+          <w:rFonts w:ascii="Consolas" w:hAnsi="Consolas" w:cs="Consolas"/>
+          <w:color w:val="000000"/>
+          <w:sz w:val="20"/>
+          <w:szCs w:val="20"/>
+        </w:rPr>
+      </w:pPr>
+      <w:r>
+        <w:rPr>
+          <w:rFonts w:ascii="Consolas" w:hAnsi="Consolas" w:cs="Consolas"/>
+          <w:color w:val="000000"/>
+          <w:sz w:val="20"/>
+          <w:szCs w:val="20"/>
+        </w:rPr>
+        <w:t>}</w:t>
+      </w:r>
+    </w:p>
+    <w:p>
+      <w:pPr>
+        <w:rPr>
+          <w:b/>
+          <w:sz w:val="24"/>
+          <w:szCs w:val="24"/>
+        </w:rPr>
+      </w:pPr>
+      <w:r>
+        <w:rPr>
+          <w:b/>
+          <w:sz w:val="24"/>
+          <w:szCs w:val="24"/>
+        </w:rPr>
+        <w:lastRenderedPageBreak/>
+        <w:t>Working Screenshot</w:t>
+      </w:r>
+      <w:r>
+        <w:rPr>
+          <w:b/>
+          <w:sz w:val="24"/>
+          <w:szCs w:val="24"/>
+        </w:rPr>
+        <w:t>s</w:t>
+      </w:r>
+      <w:r>
+        <w:rPr>
+          <w:b/>
+          <w:sz w:val="24"/>
+          <w:szCs w:val="24"/>
+        </w:rPr>
+        <w:t>:</w:t>
+      </w:r>
+    </w:p>
+    <w:p>
+      <w:pPr>
+        <w:rPr>
+          <w:noProof/>
+          <w:lang w:eastAsia="en-GB"/>
+        </w:rPr>
+      </w:pPr>
+      <w:r>
+        <w:rPr>
+          <w:noProof/>
+          <w:lang w:eastAsia="en-GB"/>
+        </w:rPr>
+        <w:drawing>
+          <wp:inline distT="0" distB="0" distL="0" distR="0" wp14:anchorId="1756CF9A" wp14:editId="7867111F">
+            <wp:extent cx="2546757" cy="4010025"/>
+            <wp:effectExtent l="0" t="0" r="6350" b="0"/>
+            <wp:docPr id="6" name="Picture 6"/>
+            <wp:cNvGraphicFramePr>
+              <a:graphicFrameLocks xmlns:a="http://schemas.openxmlformats.org/drawingml/2006/main" noChangeAspect="1"/>
+            </wp:cNvGraphicFramePr>
+            <a:graphic xmlns:a="http://schemas.openxmlformats.org/drawingml/2006/main">
+              <a:graphicData uri="http://schemas.openxmlformats.org/drawingml/2006/picture">
+                <pic:pic xmlns:pic="http://schemas.openxmlformats.org/drawingml/2006/picture">
+                  <pic:nvPicPr>
+                    <pic:cNvPr id="0" name=""/>
+                    <pic:cNvPicPr/>
+                  </pic:nvPicPr>
+                  <pic:blipFill>
+                    <a:blip r:embed="rId23"/>
+                    <a:stretch>
+                      <a:fillRect/>
+                    </a:stretch>
+                  </pic:blipFill>
+                  <pic:spPr>
+                    <a:xfrm>
+                      <a:off x="0" y="0"/>
+                      <a:ext cx="2546757" cy="4010025"/>
+                    </a:xfrm>
+                    <a:prstGeom prst="rect">
+                      <a:avLst/>
+                    </a:prstGeom>
+                  </pic:spPr>
+                </pic:pic>
+              </a:graphicData>
+            </a:graphic>
+          </wp:inline>
+        </w:drawing>
+      </w:r>
+      <w:r>
+        <w:rPr>
+          <w:noProof/>
+          <w:lang w:eastAsia="en-GB"/>
+        </w:rPr>
+        <w:t xml:space="preserve"> </w:t>
+      </w:r>
+      <w:r>
+        <w:rPr>
+          <w:noProof/>
+          <w:lang w:eastAsia="en-GB"/>
+        </w:rPr>
+        <w:drawing>
+          <wp:inline distT="0" distB="0" distL="0" distR="0" wp14:anchorId="454D8791" wp14:editId="4A569BD8">
+            <wp:extent cx="2543175" cy="4004386"/>
+            <wp:effectExtent l="0" t="0" r="0" b="0"/>
+            <wp:docPr id="7" name="Picture 7"/>
+            <wp:cNvGraphicFramePr>
+              <a:graphicFrameLocks xmlns:a="http://schemas.openxmlformats.org/drawingml/2006/main" noChangeAspect="1"/>
+            </wp:cNvGraphicFramePr>
+            <a:graphic xmlns:a="http://schemas.openxmlformats.org/drawingml/2006/main">
+              <a:graphicData uri="http://schemas.openxmlformats.org/drawingml/2006/picture">
+                <pic:pic xmlns:pic="http://schemas.openxmlformats.org/drawingml/2006/picture">
+                  <pic:nvPicPr>
+                    <pic:cNvPr id="0" name=""/>
+                    <pic:cNvPicPr/>
+                  </pic:nvPicPr>
+                  <pic:blipFill>
+                    <a:blip r:embed="rId24"/>
+                    <a:stretch>
+                      <a:fillRect/>
+                    </a:stretch>
+                  </pic:blipFill>
+                  <pic:spPr>
+                    <a:xfrm>
+                      <a:off x="0" y="0"/>
+                      <a:ext cx="2543175" cy="4004386"/>
+                    </a:xfrm>
+                    <a:prstGeom prst="rect">
+                      <a:avLst/>
+                    </a:prstGeom>
+                  </pic:spPr>
+                </pic:pic>
+              </a:graphicData>
+            </a:graphic>
+          </wp:inline>
+        </w:drawing>
+      </w:r>
+    </w:p>
+    <w:p>
+      <w:pPr>
+        <w:rPr>
+          <w:noProof/>
+          <w:lang w:eastAsia="en-GB"/>
+        </w:rPr>
+      </w:pPr>
+    </w:p>
+    <w:p>
+      <w:pPr>
+        <w:rPr>
+          <w:b/>
+          <w:sz w:val="24"/>
+          <w:szCs w:val="24"/>
+        </w:rPr>
+      </w:pPr>
+      <w:r>
+        <w:rPr>
+          <w:b/>
+          <w:sz w:val="24"/>
+          <w:szCs w:val="24"/>
+        </w:rPr>
+        <w:t>Questions:</w:t>
+      </w:r>
+    </w:p>
+    <w:p>
+      <w:r>
+        <w:t>Does it overcome the problem identified in Exercise 1? If not, why not?</w:t>
+      </w:r>
+    </w:p>
+    <w:p>
+      <w:pPr>
+        <w:rPr>
+          <w:color w:val="FF0000"/>
+        </w:rPr>
+      </w:pPr>
+      <w:r>
+        <w:rPr>
+          <w:color w:val="FF0000"/>
+        </w:rPr>
+        <w:t>The</w:t>
+      </w:r>
+      <w:r>
+        <w:rPr>
+          <w:color w:val="FF0000"/>
+        </w:rPr>
+        <w:t xml:space="preserve"> problem </w:t>
+      </w:r>
+      <w:proofErr w:type="gramStart"/>
+      <w:r>
+        <w:rPr>
+          <w:color w:val="FF0000"/>
+        </w:rPr>
+        <w:t>remains</w:t>
+      </w:r>
+      <w:proofErr w:type="gramEnd"/>
+      <w:r>
+        <w:rPr>
+          <w:color w:val="FF0000"/>
+        </w:rPr>
+        <w:t xml:space="preserve"> as the number of processes and channels within the system has not changed. Deadlocks would still occur if </w:t>
+      </w:r>
+      <w:proofErr w:type="gramStart"/>
+      <w:r>
+        <w:rPr>
+          <w:color w:val="FF0000"/>
+        </w:rPr>
+        <w:t>3</w:t>
+      </w:r>
+      <w:proofErr w:type="gramEnd"/>
+      <w:r>
+        <w:rPr>
+          <w:color w:val="FF0000"/>
+        </w:rPr>
+        <w:t xml:space="preserve"> numbers were in the system at once. </w:t>
+      </w:r>
+    </w:p>
+    <w:p>
+      <w:pPr>
+        <w:rPr>
+          <w:color w:val="FF0000"/>
+        </w:rPr>
+      </w:pPr>
+      <w:r>
+        <w:rPr>
+          <w:color w:val="FF0000"/>
+        </w:rPr>
+        <w:br w:type="page"/>
+      </w:r>
+    </w:p>
+    <w:p>
+      <w:pPr>
+        <w:jc w:val="center"/>
+        <w:rPr>
+          <w:b/>
+          <w:sz w:val="28"/>
+          <w:szCs w:val="28"/>
+          <w:u w:val="single"/>
+        </w:rPr>
+      </w:pPr>
+      <w:r>
+        <w:rPr>
+          <w:b/>
+          <w:sz w:val="28"/>
+          <w:szCs w:val="28"/>
+          <w:u w:val="single"/>
+        </w:rPr>
+        <w:lastRenderedPageBreak/>
+        <w:t>C5</w:t>
+      </w:r>
+    </w:p>
+    <w:p>
+      <w:pPr>
+        <w:rPr>
+          <w:b/>
+          <w:sz w:val="28"/>
+          <w:szCs w:val="28"/>
+          <w:u w:val="single"/>
+        </w:rPr>
+      </w:pPr>
+      <w:r>
+        <w:rPr>
+          <w:b/>
+          <w:sz w:val="28"/>
+          <w:szCs w:val="28"/>
+          <w:u w:val="single"/>
+        </w:rPr>
+        <w:t>5</w:t>
+      </w:r>
+      <w:r>
+        <w:rPr>
+          <w:b/>
+          <w:sz w:val="28"/>
+          <w:szCs w:val="28"/>
+          <w:u w:val="single"/>
+        </w:rPr>
+        <w:t>.1</w:t>
+      </w:r>
+    </w:p>
+    <w:p>
+      <w:pPr>
+        <w:rPr>
+          <w:b/>
+          <w:sz w:val="24"/>
+          <w:szCs w:val="24"/>
+        </w:rPr>
+      </w:pPr>
+      <w:r>
+        <w:rPr>
+          <w:b/>
+          <w:sz w:val="24"/>
+          <w:szCs w:val="24"/>
+        </w:rPr>
+        <w:t>Questions:</w:t>
+      </w:r>
+    </w:p>
+    <w:p>
+      <w:r>
+        <w:t xml:space="preserve">What </w:t>
+      </w:r>
+      <w:r>
+        <w:t>do you conclude from these experiments?</w:t>
+      </w:r>
+    </w:p>
+    <w:p>
+      <w:pPr>
+        <w:rPr>
+          <w:color w:val="FF0000"/>
+        </w:rPr>
+      </w:pPr>
+      <w:r>
+        <w:rPr>
+          <w:color w:val="FF0000"/>
+        </w:rPr>
+        <w:t xml:space="preserve">The </w:t>
+      </w:r>
+    </w:p>
+    <w:p>
+      <w:pPr>
+        <w:rPr>
+          <w:b/>
+          <w:sz w:val="28"/>
+          <w:szCs w:val="28"/>
+          <w:u w:val="single"/>
+        </w:rPr>
+      </w:pPr>
+      <w:r>
+        <w:rPr>
+          <w:b/>
+          <w:sz w:val="28"/>
+          <w:szCs w:val="28"/>
+          <w:u w:val="single"/>
+        </w:rPr>
+        <w:t>5.</w:t>
+      </w:r>
+      <w:r>
+        <w:rPr>
+          <w:b/>
+          <w:sz w:val="28"/>
+          <w:szCs w:val="28"/>
+          <w:u w:val="single"/>
+        </w:rPr>
+        <w:t>2</w:t>
+      </w:r>
+    </w:p>
+    <w:p>
+      <w:pPr>
+        <w:rPr>
+          <w:b/>
+          <w:sz w:val="24"/>
+          <w:szCs w:val="24"/>
+        </w:rPr>
+      </w:pPr>
+      <w:r>
+        <w:rPr>
+          <w:b/>
+          <w:sz w:val="24"/>
+          <w:szCs w:val="24"/>
+        </w:rPr>
+        <w:t>Diagram:</w:t>
+      </w:r>
+    </w:p>
+    <w:p>
+      <w:pPr>
+        <w:rPr>
+          <w:b/>
+          <w:sz w:val="28"/>
+          <w:szCs w:val="28"/>
+          <w:u w:val="single"/>
+        </w:rPr>
+      </w:pPr>
       <w:bookmarkStart w:id="0" w:name="_GoBack"/>
       <w:bookmarkEnd w:id="0"/>
+    </w:p>
+    <w:p>
+      <w:pPr>
+        <w:rPr>
+          <w:color w:val="FF0000"/>
+        </w:rPr>
+      </w:pPr>
+      <w:proofErr w:type="spellStart"/>
+      <w:r>
+        <w:rPr>
+          <w:b/>
+          <w:sz w:val="24"/>
+          <w:szCs w:val="24"/>
+        </w:rPr>
+        <w:t>Scale</w:t>
+      </w:r>
+      <w:r>
+        <w:rPr>
+          <w:b/>
+          <w:sz w:val="24"/>
+          <w:szCs w:val="24"/>
+        </w:rPr>
+        <w:t>.groovy</w:t>
+      </w:r>
+      <w:proofErr w:type="spellEnd"/>
+      <w:r>
+        <w:rPr>
+          <w:b/>
+          <w:sz w:val="24"/>
+          <w:szCs w:val="24"/>
+        </w:rPr>
+        <w:t>:</w:t>
+      </w:r>
+    </w:p>
+    <w:p>
+      <w:pPr>
+        <w:rPr>
+          <w:b/>
+          <w:sz w:val="28"/>
+          <w:szCs w:val="28"/>
+          <w:u w:val="single"/>
+        </w:rPr>
+      </w:pPr>
+    </w:p>
+    <w:p>
+      <w:pPr>
+        <w:rPr>
+          <w:b/>
+          <w:sz w:val="24"/>
+          <w:szCs w:val="24"/>
+        </w:rPr>
+      </w:pPr>
+      <w:r>
+        <w:rPr>
+          <w:b/>
+          <w:sz w:val="24"/>
+          <w:szCs w:val="24"/>
+        </w:rPr>
+        <w:t>Working Screenshot:</w:t>
+      </w:r>
+    </w:p>
+    <w:p>
+      <w:pPr>
+        <w:rPr>
+          <w:b/>
+          <w:sz w:val="28"/>
+          <w:szCs w:val="28"/>
+          <w:u w:val="single"/>
+        </w:rPr>
+      </w:pPr>
+    </w:p>
+    <w:p>
+      <w:pPr>
+        <w:rPr>
+          <w:b/>
+          <w:sz w:val="24"/>
+          <w:szCs w:val="24"/>
+        </w:rPr>
+      </w:pPr>
+      <w:r>
+        <w:rPr>
+          <w:b/>
+          <w:sz w:val="24"/>
+          <w:szCs w:val="24"/>
+        </w:rPr>
+        <w:t>Questions:</w:t>
+      </w:r>
+    </w:p>
+    <w:p>
+      <w:r>
+        <w:t>Which is the more elegant formulation</w:t>
+      </w:r>
+      <w:r>
+        <w:t>?</w:t>
+      </w:r>
+      <w:r>
+        <w:t xml:space="preserve"> </w:t>
+      </w:r>
+      <w:proofErr w:type="gramStart"/>
+      <w:r>
+        <w:t>Why?</w:t>
+      </w:r>
+      <w:proofErr w:type="gramEnd"/>
+    </w:p>
+    <w:p>
+      <w:pPr>
+        <w:rPr>
+          <w:color w:val="FF0000"/>
+        </w:rPr>
+      </w:pPr>
+      <w:r>
+        <w:rPr>
+          <w:color w:val="FF0000"/>
+        </w:rPr>
+        <w:t xml:space="preserve">The </w:t>
+      </w:r>
     </w:p>
     <w:p/>
     <w:sectPr>

</xml_diff>